<commit_message>
Addimulation timeout for long simulations
</commit_message>
<xml_diff>
--- a/Manual.docx
+++ b/Manual.docx
@@ -2,8 +2,6 @@
 <file path=word/document.xml><?xml version="1.0" encoding="utf-8"?>
 <w:document xmlns:wpc="http://schemas.microsoft.com/office/word/2010/wordprocessingCanvas" xmlns:mc="http://schemas.openxmlformats.org/markup-compatibility/2006" xmlns:o="urn:schemas-microsoft-com:office:office" xmlns:r="http://schemas.openxmlformats.org/officeDocument/2006/relationships" xmlns:m="http://schemas.openxmlformats.org/officeDocument/2006/math" xmlns:v="urn:schemas-microsoft-com:vml" xmlns:wp14="http://schemas.microsoft.com/office/word/2010/wordprocessingDrawing" xmlns:wp="http://schemas.openxmlformats.org/drawingml/2006/wordprocessingDrawing" xmlns:w10="urn:schemas-microsoft-com:office:word" xmlns:w="http://schemas.openxmlformats.org/wordprocessingml/2006/main" xmlns:w14="http://schemas.microsoft.com/office/word/2010/wordml" xmlns:w15="http://schemas.microsoft.com/office/word/2012/wordml" xmlns:wpg="http://schemas.microsoft.com/office/word/2010/wordprocessingGroup" xmlns:wpi="http://schemas.microsoft.com/office/word/2010/wordprocessingInk" xmlns:wne="http://schemas.microsoft.com/office/word/2006/wordml" xmlns:wps="http://schemas.microsoft.com/office/word/2010/wordprocessingShape" mc:Ignorable="w14 w15 wp14">
   <w:body>
-    <w:bookmarkStart w:id="0" w:name="_GoBack" w:displacedByCustomXml="next"/>
-    <w:bookmarkEnd w:id="0" w:displacedByCustomXml="next"/>
     <w:sdt>
       <w:sdtPr>
         <w:id w:val="-571117130"/>
@@ -143,31 +141,7 @@
                               <w:sz w:val="40"/>
                               <w:szCs w:val="40"/>
                             </w:rPr>
-                            <w:t>NORTHERN BRITISH</w:t>
-                          </w:r>
-                          <w:r>
-                            <w:rPr>
-                              <w:rFonts w:hAnsi="Calibri" w:cstheme="minorBidi"/>
-                              <w:i/>
-                              <w:iCs/>
-                              <w:color w:val="FFFFFF"/>
-                              <w:kern w:val="24"/>
-                              <w:sz w:val="40"/>
-                              <w:szCs w:val="40"/>
-                            </w:rPr>
-                            <w:t xml:space="preserve"> </w:t>
-                          </w:r>
-                          <w:r>
-                            <w:rPr>
-                              <w:rFonts w:hAnsi="Calibri" w:cstheme="minorBidi"/>
-                              <w:i/>
-                              <w:iCs/>
-                              <w:color w:val="FFFFFF"/>
-                              <w:kern w:val="24"/>
-                              <w:sz w:val="40"/>
-                              <w:szCs w:val="40"/>
-                            </w:rPr>
-                            <w:t>COLUMBIA</w:t>
+                            <w:t>NORTHERN BRITISH COLUMBIA</w:t>
                           </w:r>
                         </w:p>
                       </w:txbxContent>
@@ -694,6 +668,7 @@
                             <w:dataBinding w:prefixMappings="xmlns:ns0='http://purl.org/dc/elements/1.1/' xmlns:ns1='http://schemas.openxmlformats.org/package/2006/metadata/core-properties' " w:xpath="/ns1:coreProperties[1]/ns0:creator[1]" w:storeItemID="{6C3C8BC8-F283-45AE-878A-BAB7291924A1}"/>
                             <w:text/>
                           </w:sdtPr>
+                          <w:sdtEndPr/>
                           <w:sdtContent>
                             <w:p>
                               <w:pPr>
@@ -739,6 +714,7 @@
                               <w:dataBinding w:prefixMappings="xmlns:ns0='http://schemas.microsoft.com/office/2006/coverPageProps' " w:xpath="/ns0:CoverPageProperties[1]/ns0:CompanyEmail[1]" w:storeItemID="{55AF091B-3C7A-41E3-B477-F2FDAA23CFDA}"/>
                               <w:text/>
                             </w:sdtPr>
+                            <w:sdtEndPr/>
                             <w:sdtContent>
                               <w:r>
                                 <w:rPr>
@@ -935,6 +911,7 @@
                             <w:dataBinding w:prefixMappings="xmlns:ns0='http://schemas.microsoft.com/office/2006/coverPageProps' " w:xpath="/ns0:CoverPageProperties[1]/ns0:Abstract[1]" w:storeItemID="{55AF091B-3C7A-41E3-B477-F2FDAA23CFDA}"/>
                             <w:text w:multiLine="1"/>
                           </w:sdtPr>
+                          <w:sdtEndPr/>
                           <w:sdtContent>
                             <w:p>
                               <w:pPr>
@@ -1150,6 +1127,7 @@
                               <w:dataBinding w:prefixMappings="xmlns:ns0='http://purl.org/dc/elements/1.1/' xmlns:ns1='http://schemas.openxmlformats.org/package/2006/metadata/core-properties' " w:xpath="/ns1:coreProperties[1]/ns0:title[1]" w:storeItemID="{6C3C8BC8-F283-45AE-878A-BAB7291924A1}"/>
                               <w:text w:multiLine="1"/>
                             </w:sdtPr>
+                            <w:sdtEndPr/>
                             <w:sdtContent>
                               <w:r>
                                 <w:rPr>
@@ -1176,6 +1154,7 @@
                             <w:dataBinding w:prefixMappings="xmlns:ns0='http://purl.org/dc/elements/1.1/' xmlns:ns1='http://schemas.openxmlformats.org/package/2006/metadata/core-properties' " w:xpath="/ns1:coreProperties[1]/ns0:subject[1]" w:storeItemID="{6C3C8BC8-F283-45AE-878A-BAB7291924A1}"/>
                             <w:text/>
                           </w:sdtPr>
+                          <w:sdtEndPr/>
                           <w:sdtContent>
                             <w:p>
                               <w:pPr>
@@ -1233,6 +1212,7 @@
           <w:b/>
           <w:bCs/>
           <w:noProof/>
+          <w:sz w:val="24"/>
         </w:rPr>
       </w:sdtEndPr>
       <w:sdtContent>
@@ -2892,7 +2872,7 @@
       <w:pPr>
         <w:pStyle w:val="Heading1"/>
       </w:pPr>
-      <w:bookmarkStart w:id="1" w:name="_Toc484281609"/>
+      <w:bookmarkStart w:id="0" w:name="_Toc484281609"/>
       <w:r>
         <w:lastRenderedPageBreak/>
         <w:t>Distributed</w:t>
@@ -2900,10 +2880,11 @@
       <w:r>
         <w:t xml:space="preserve"> Database Simulator Manual</w:t>
       </w:r>
-      <w:bookmarkEnd w:id="1"/>
+      <w:bookmarkEnd w:id="0"/>
     </w:p>
     <w:p/>
     <w:p>
+      <w:bookmarkStart w:id="1" w:name="OLE_LINK6"/>
       <w:r>
         <w:t>The simulator has a few parameters that can be varied. These include: the number of pages, the arrival rate of transactions, the deadlock detection protocol, the deadlock resolution protocol, the priority protocol, the deadlock detection interval</w:t>
       </w:r>
@@ -2914,6 +2895,7 @@
         <w:t>.</w:t>
       </w:r>
     </w:p>
+    <w:bookmarkEnd w:id="1"/>
     <w:p>
       <w:r>
         <w:t>It utilizes an event queue to simulate the progression of time. The various components of the simulator post events at future times into the event queue. The event queue is traversed in order of when events are scheduled to run</w:t>
@@ -2952,7 +2934,15 @@
         <w:spacing w:after="0"/>
       </w:pPr>
       <w:r>
-        <w:t xml:space="preserve">Download MySql database from </w:t>
+        <w:t xml:space="preserve">Download </w:t>
+      </w:r>
+      <w:proofErr w:type="spellStart"/>
+      <w:r>
+        <w:t>MySql</w:t>
+      </w:r>
+      <w:proofErr w:type="spellEnd"/>
+      <w:r>
+        <w:t xml:space="preserve"> database from </w:t>
       </w:r>
       <w:hyperlink r:id="rId10" w:history="1">
         <w:r>
@@ -2973,7 +2963,15 @@
         <w:spacing w:after="0"/>
       </w:pPr>
       <w:r>
-        <w:t xml:space="preserve">Download MySql Workbench from </w:t>
+        <w:t xml:space="preserve">Download </w:t>
+      </w:r>
+      <w:proofErr w:type="spellStart"/>
+      <w:r>
+        <w:t>MySql</w:t>
+      </w:r>
+      <w:proofErr w:type="spellEnd"/>
+      <w:r>
+        <w:t xml:space="preserve"> Workbench from </w:t>
       </w:r>
       <w:hyperlink r:id="rId11" w:history="1">
         <w:r>
@@ -3005,7 +3003,15 @@
     </w:p>
     <w:p>
       <w:r>
-        <w:t>Once both products are installed, open the workbench, connect to the local instance. Open a new query window (directly below the file menu) and copy and paste the code in the CreateDatabase.sql file provided in the project. This will create the database and the table that is used in the simulator.</w:t>
+        <w:t xml:space="preserve">Once both products are installed, open the workbench, connect to the local instance. Open a new query window (directly below the file menu) and copy and paste the code in the </w:t>
+      </w:r>
+      <w:proofErr w:type="spellStart"/>
+      <w:r>
+        <w:t>CreateDatabase.sql</w:t>
+      </w:r>
+      <w:proofErr w:type="spellEnd"/>
+      <w:r>
+        <w:t xml:space="preserve"> file provided in the project. This will create the database and the table that is used in the simulator.</w:t>
       </w:r>
       <w:r>
         <w:br w:type="page"/>
@@ -3039,6 +3045,7 @@
           <w:lang w:val="en-CA" w:eastAsia="en-CA"/>
         </w:rPr>
       </w:pPr>
+      <w:proofErr w:type="spellStart"/>
       <w:r>
         <w:rPr>
           <w:color w:val="A9B7C6"/>
@@ -3046,8 +3053,9 @@
           <w:szCs w:val="19"/>
           <w:lang w:val="en-CA" w:eastAsia="en-CA"/>
         </w:rPr>
-        <w:t xml:space="preserve">LOGGING:false </w:t>
-      </w:r>
+        <w:t>LOGGING</w:t>
+      </w:r>
+      <w:proofErr w:type="gramStart"/>
       <w:r>
         <w:rPr>
           <w:color w:val="A9B7C6"/>
@@ -3055,9 +3063,10 @@
           <w:szCs w:val="19"/>
           <w:lang w:val="en-CA" w:eastAsia="en-CA"/>
         </w:rPr>
-        <w:br/>
-        <w:t>SEED:121,14331,1</w:t>
-      </w:r>
+        <w:t>:false</w:t>
+      </w:r>
+      <w:proofErr w:type="spellEnd"/>
+      <w:proofErr w:type="gramEnd"/>
       <w:r>
         <w:rPr>
           <w:color w:val="A9B7C6"/>
@@ -3065,9 +3074,38 @@
           <w:szCs w:val="19"/>
           <w:lang w:val="en-CA" w:eastAsia="en-CA"/>
         </w:rPr>
+        <w:t xml:space="preserve"> </w:t>
+      </w:r>
+      <w:r>
+        <w:rPr>
+          <w:color w:val="A9B7C6"/>
+          <w:sz w:val="19"/>
+          <w:szCs w:val="19"/>
+          <w:lang w:val="en-CA" w:eastAsia="en-CA"/>
+        </w:rPr>
         <w:br/>
+        <w:t>SEED:121,14331,1</w:t>
+      </w:r>
+      <w:r>
+        <w:rPr>
+          <w:color w:val="A9B7C6"/>
+          <w:sz w:val="19"/>
+          <w:szCs w:val="19"/>
+          <w:lang w:val="en-CA" w:eastAsia="en-CA"/>
+        </w:rPr>
+        <w:br/>
+      </w:r>
+      <w:proofErr w:type="spellStart"/>
+      <w:r>
+        <w:rPr>
+          <w:color w:val="A9B7C6"/>
+          <w:sz w:val="19"/>
+          <w:szCs w:val="19"/>
+          <w:lang w:val="en-CA" w:eastAsia="en-CA"/>
+        </w:rPr>
         <w:t>Topology:HyperCube</w:t>
       </w:r>
+      <w:proofErr w:type="spellEnd"/>
     </w:p>
     <w:p>
       <w:pPr>
@@ -3107,38 +3145,42 @@
           <w:szCs w:val="19"/>
           <w:lang w:val="en-CA" w:eastAsia="en-CA"/>
         </w:rPr>
-        <w:t xml:space="preserve">NumPages:280 </w:t>
-      </w:r>
-    </w:p>
-    <w:p>
-      <w:pPr>
-        <w:pStyle w:val="HTMLPreformatted"/>
-        <w:shd w:val="clear" w:color="auto" w:fill="2B2B2B"/>
-        <w:rPr>
+        <w:t>NumPages</w:t>
+      </w:r>
+      <w:proofErr w:type="gramStart"/>
+      <w:r>
+        <w:rPr>
+          <w:rFonts w:ascii="Courier New" w:eastAsia="Times New Roman" w:hAnsi="Courier New" w:cs="Courier New"/>
           <w:color w:val="A9B7C6"/>
           <w:sz w:val="19"/>
           <w:szCs w:val="19"/>
           <w:lang w:val="en-CA" w:eastAsia="en-CA"/>
         </w:rPr>
-      </w:pPr>
-      <w:r>
-        <w:rPr>
+        <w:t>:280</w:t>
+      </w:r>
+      <w:proofErr w:type="gramEnd"/>
+      <w:r>
+        <w:rPr>
+          <w:rFonts w:ascii="Courier New" w:eastAsia="Times New Roman" w:hAnsi="Courier New" w:cs="Courier New"/>
           <w:color w:val="A9B7C6"/>
           <w:sz w:val="19"/>
           <w:szCs w:val="19"/>
           <w:lang w:val="en-CA" w:eastAsia="en-CA"/>
         </w:rPr>
-        <w:t>ArrivalRate:300,</w:t>
-      </w:r>
-      <w:r>
+        <w:t xml:space="preserve"> </w:t>
+      </w:r>
+    </w:p>
+    <w:p>
+      <w:pPr>
+        <w:pStyle w:val="HTMLPreformatted"/>
+        <w:shd w:val="clear" w:color="auto" w:fill="2B2B2B"/>
         <w:rPr>
           <w:color w:val="A9B7C6"/>
           <w:sz w:val="19"/>
           <w:szCs w:val="19"/>
           <w:lang w:val="en-CA" w:eastAsia="en-CA"/>
         </w:rPr>
-        <w:t>400,</w:t>
-      </w:r>
+      </w:pPr>
       <w:r>
         <w:rPr>
           <w:color w:val="A9B7C6"/>
@@ -3146,8 +3188,9 @@
           <w:szCs w:val="19"/>
           <w:lang w:val="en-CA" w:eastAsia="en-CA"/>
         </w:rPr>
-        <w:t>500</w:t>
-      </w:r>
+        <w:t>ArrivalRate</w:t>
+      </w:r>
+      <w:proofErr w:type="gramStart"/>
       <w:r>
         <w:rPr>
           <w:color w:val="A9B7C6"/>
@@ -3155,7 +3198,7 @@
           <w:szCs w:val="19"/>
           <w:lang w:val="en-CA" w:eastAsia="en-CA"/>
         </w:rPr>
-        <w:t>,600</w:t>
+        <w:t>:300,</w:t>
       </w:r>
       <w:r>
         <w:rPr>
@@ -3164,7 +3207,7 @@
           <w:szCs w:val="19"/>
           <w:lang w:val="en-CA" w:eastAsia="en-CA"/>
         </w:rPr>
-        <w:t>,</w:t>
+        <w:t>400,</w:t>
       </w:r>
       <w:r>
         <w:rPr>
@@ -3173,7 +3216,7 @@
           <w:szCs w:val="19"/>
           <w:lang w:val="en-CA" w:eastAsia="en-CA"/>
         </w:rPr>
-        <w:t>7</w:t>
+        <w:t>500</w:t>
       </w:r>
       <w:r>
         <w:rPr>
@@ -3182,7 +3225,7 @@
           <w:szCs w:val="19"/>
           <w:lang w:val="en-CA" w:eastAsia="en-CA"/>
         </w:rPr>
-        <w:t>00</w:t>
+        <w:t>,600</w:t>
       </w:r>
       <w:r>
         <w:rPr>
@@ -3191,8 +3234,7 @@
           <w:szCs w:val="19"/>
           <w:lang w:val="en-CA" w:eastAsia="en-CA"/>
         </w:rPr>
-        <w:br/>
-        <w:t>DDP:AgentDeadlockDetectionProtocol</w:t>
+        <w:t>,</w:t>
       </w:r>
       <w:r>
         <w:rPr>
@@ -3201,8 +3243,7 @@
           <w:szCs w:val="19"/>
           <w:lang w:val="en-CA" w:eastAsia="en-CA"/>
         </w:rPr>
-        <w:br/>
-        <w:t>DRP:AgentDeadlockResolutionProtocol</w:t>
+        <w:t>7</w:t>
       </w:r>
       <w:r>
         <w:rPr>
@@ -3211,8 +3252,9 @@
           <w:szCs w:val="19"/>
           <w:lang w:val="en-CA" w:eastAsia="en-CA"/>
         </w:rPr>
-        <w:t>,</w:t>
-      </w:r>
+        <w:t>00</w:t>
+      </w:r>
+      <w:proofErr w:type="gramEnd"/>
       <w:r>
         <w:rPr>
           <w:color w:val="A9B7C6"/>
@@ -3220,8 +3262,9 @@
           <w:szCs w:val="19"/>
           <w:lang w:val="en-CA" w:eastAsia="en-CA"/>
         </w:rPr>
-        <w:t>PriorityDeadlockResolution</w:t>
-      </w:r>
+        <w:br/>
+      </w:r>
+      <w:proofErr w:type="spellStart"/>
       <w:r>
         <w:rPr>
           <w:color w:val="A9B7C6"/>
@@ -3229,9 +3272,9 @@
           <w:szCs w:val="19"/>
           <w:lang w:val="en-CA" w:eastAsia="en-CA"/>
         </w:rPr>
-        <w:br/>
-        <w:t>PP:EarliestDeadlineFirst</w:t>
-      </w:r>
+        <w:t>DDP:AgentDeadlockDetectionProtocol</w:t>
+      </w:r>
+      <w:proofErr w:type="spellEnd"/>
       <w:r>
         <w:rPr>
           <w:color w:val="A9B7C6"/>
@@ -3240,8 +3283,8 @@
           <w:lang w:val="en-CA" w:eastAsia="en-CA"/>
         </w:rPr>
         <w:br/>
-        <w:t>DetectionInterval:100</w:t>
-      </w:r>
+      </w:r>
+      <w:proofErr w:type="spellStart"/>
       <w:r>
         <w:rPr>
           <w:color w:val="A9B7C6"/>
@@ -3249,8 +3292,7 @@
           <w:szCs w:val="19"/>
           <w:lang w:val="en-CA" w:eastAsia="en-CA"/>
         </w:rPr>
-        <w:br/>
-        <w:t>MaxActiveTransactions:30</w:t>
+        <w:t>DRP:AgentDeadlockResolutionProtocol</w:t>
       </w:r>
       <w:r>
         <w:rPr>
@@ -3259,8 +3301,7 @@
           <w:szCs w:val="19"/>
           <w:lang w:val="en-CA" w:eastAsia="en-CA"/>
         </w:rPr>
-        <w:br/>
-        <w:t>AgentsHistoryLength:3</w:t>
+        <w:t>,</w:t>
       </w:r>
       <w:r>
         <w:rPr>
@@ -3269,6 +3310,66 @@
           <w:szCs w:val="19"/>
           <w:lang w:val="en-CA" w:eastAsia="en-CA"/>
         </w:rPr>
+        <w:t>PriorityDeadlockResolution</w:t>
+      </w:r>
+      <w:proofErr w:type="spellEnd"/>
+      <w:r>
+        <w:rPr>
+          <w:color w:val="A9B7C6"/>
+          <w:sz w:val="19"/>
+          <w:szCs w:val="19"/>
+          <w:lang w:val="en-CA" w:eastAsia="en-CA"/>
+        </w:rPr>
+        <w:br/>
+      </w:r>
+      <w:proofErr w:type="spellStart"/>
+      <w:r>
+        <w:rPr>
+          <w:color w:val="A9B7C6"/>
+          <w:sz w:val="19"/>
+          <w:szCs w:val="19"/>
+          <w:lang w:val="en-CA" w:eastAsia="en-CA"/>
+        </w:rPr>
+        <w:t>PP:EarliestDeadlineFirst</w:t>
+      </w:r>
+      <w:proofErr w:type="spellEnd"/>
+      <w:r>
+        <w:rPr>
+          <w:color w:val="A9B7C6"/>
+          <w:sz w:val="19"/>
+          <w:szCs w:val="19"/>
+          <w:lang w:val="en-CA" w:eastAsia="en-CA"/>
+        </w:rPr>
+        <w:br/>
+        <w:t>DetectionInterval:100</w:t>
+      </w:r>
+      <w:r>
+        <w:rPr>
+          <w:color w:val="A9B7C6"/>
+          <w:sz w:val="19"/>
+          <w:szCs w:val="19"/>
+          <w:lang w:val="en-CA" w:eastAsia="en-CA"/>
+        </w:rPr>
+        <w:br/>
+        <w:t>MaxActiveTransactions:30</w:t>
+      </w:r>
+      <w:r>
+        <w:rPr>
+          <w:color w:val="A9B7C6"/>
+          <w:sz w:val="19"/>
+          <w:szCs w:val="19"/>
+          <w:lang w:val="en-CA" w:eastAsia="en-CA"/>
+        </w:rPr>
+        <w:br/>
+        <w:t>AgentsHistoryLength:3</w:t>
+      </w:r>
+      <w:r>
+        <w:rPr>
+          <w:color w:val="A9B7C6"/>
+          <w:sz w:val="19"/>
+          <w:szCs w:val="19"/>
+          <w:lang w:val="en-CA" w:eastAsia="en-CA"/>
+        </w:rPr>
         <w:br/>
         <w:t>UpdateRate:0.5</w:t>
       </w:r>
@@ -3280,7 +3381,15 @@
     </w:p>
     <w:p>
       <w:r>
-        <w:t xml:space="preserve">Settings separated by commas will create separate simulations. As you can see, SEED has 3 values, ArrivalRate has 5 values and DRP has 2 values. This will produce a total of 30 simulations, which will be run in parallel. </w:t>
+        <w:t xml:space="preserve">Settings separated by commas will create separate simulations. As you can see, SEED has 3 values, </w:t>
+      </w:r>
+      <w:proofErr w:type="spellStart"/>
+      <w:r>
+        <w:t>ArrivalRate</w:t>
+      </w:r>
+      <w:proofErr w:type="spellEnd"/>
+      <w:r>
+        <w:t xml:space="preserve"> has 5 values and DRP has 2 values. This will produce a total of 30 simulations, which will be run in parallel. </w:t>
       </w:r>
     </w:p>
     <w:p>
@@ -3471,6 +3580,7 @@
       <w:r>
         <w:t xml:space="preserve">Only </w:t>
       </w:r>
+      <w:proofErr w:type="spellStart"/>
       <w:r>
         <w:rPr>
           <w:i/>
@@ -3478,6 +3588,7 @@
         </w:rPr>
         <w:t>HyperCube</w:t>
       </w:r>
+      <w:proofErr w:type="spellEnd"/>
       <w:r>
         <w:t xml:space="preserve"> is available for this setting.</w:t>
       </w:r>
@@ -3490,12 +3601,21 @@
           <w:numId w:val="1"/>
         </w:numPr>
       </w:pPr>
+      <w:proofErr w:type="spellStart"/>
       <w:r>
         <w:rPr>
           <w:b/>
           <w:bCs/>
         </w:rPr>
-        <w:t>NumPages:</w:t>
+        <w:t>NumPages</w:t>
+      </w:r>
+      <w:proofErr w:type="spellEnd"/>
+      <w:r>
+        <w:rPr>
+          <w:b/>
+          <w:bCs/>
+        </w:rPr>
+        <w:t>:</w:t>
       </w:r>
       <w:r>
         <w:t xml:space="preserve"> </w:t>
@@ -3558,12 +3678,21 @@
           <w:numId w:val="1"/>
         </w:numPr>
       </w:pPr>
+      <w:proofErr w:type="spellStart"/>
       <w:r>
         <w:rPr>
           <w:b/>
           <w:bCs/>
         </w:rPr>
-        <w:t>ArrivalRate:</w:t>
+        <w:t>ArrivalRate</w:t>
+      </w:r>
+      <w:proofErr w:type="spellEnd"/>
+      <w:r>
+        <w:rPr>
+          <w:b/>
+          <w:bCs/>
+        </w:rPr>
+        <w:t>:</w:t>
       </w:r>
       <w:r>
         <w:t xml:space="preserve"> </w:t>
@@ -3648,9 +3777,11 @@
       <w:r>
         <w:t xml:space="preserve">The possible values for this are: </w:t>
       </w:r>
+      <w:proofErr w:type="spellStart"/>
       <w:r>
         <w:t>AgentDeadlockDetectionProtocol</w:t>
       </w:r>
+      <w:proofErr w:type="spellEnd"/>
       <w:r>
         <w:t>,</w:t>
       </w:r>
@@ -3660,9 +3791,11 @@
       <w:r>
         <w:t xml:space="preserve">, </w:t>
       </w:r>
+      <w:proofErr w:type="spellStart"/>
       <w:r>
         <w:t>TimeoutDeadlockDetection</w:t>
       </w:r>
+      <w:proofErr w:type="spellEnd"/>
       <w:r>
         <w:t>,</w:t>
       </w:r>
@@ -3672,9 +3805,11 @@
       <w:r>
         <w:t xml:space="preserve">and </w:t>
       </w:r>
+      <w:proofErr w:type="spellStart"/>
       <w:r>
         <w:t>ChandyMisraHaasDDP</w:t>
       </w:r>
+      <w:proofErr w:type="spellEnd"/>
       <w:r>
         <w:t>.</w:t>
       </w:r>
@@ -3713,29 +3848,39 @@
         </w:numPr>
       </w:pPr>
       <w:r>
+        <w:lastRenderedPageBreak/>
         <w:t xml:space="preserve">The possible values for this are: </w:t>
       </w:r>
+      <w:proofErr w:type="spellStart"/>
       <w:r>
         <w:t>AgentDeadlockResolutionProtocol</w:t>
       </w:r>
+      <w:proofErr w:type="spellEnd"/>
       <w:r>
         <w:t>,</w:t>
       </w:r>
       <w:r>
-        <w:t xml:space="preserve"> PriorityDeadlockResolution</w:t>
-      </w:r>
+        <w:t xml:space="preserve"> </w:t>
+      </w:r>
+      <w:proofErr w:type="spellStart"/>
+      <w:r>
+        <w:t>PriorityDeadlockResolution</w:t>
+      </w:r>
+      <w:proofErr w:type="spellEnd"/>
       <w:r>
         <w:t>, and</w:t>
       </w:r>
       <w:r>
         <w:t xml:space="preserve"> </w:t>
       </w:r>
+      <w:proofErr w:type="spellStart"/>
       <w:r>
         <w:t>First</w:t>
       </w:r>
       <w:r>
         <w:t>DeadlockResolution</w:t>
       </w:r>
+      <w:proofErr w:type="spellEnd"/>
       <w:r>
         <w:t>.</w:t>
       </w:r>
@@ -3777,23 +3922,37 @@
         </w:numPr>
       </w:pPr>
       <w:r>
-        <w:t xml:space="preserve">The possible values for this are: EarliestDeadlineFirst, </w:t>
-      </w:r>
+        <w:t xml:space="preserve">The possible values for this are: </w:t>
+      </w:r>
+      <w:proofErr w:type="spellStart"/>
+      <w:r>
+        <w:t>EarliestDeadlineFirst</w:t>
+      </w:r>
+      <w:proofErr w:type="spellEnd"/>
+      <w:r>
+        <w:t xml:space="preserve">, </w:t>
+      </w:r>
+      <w:proofErr w:type="spellStart"/>
       <w:r>
         <w:t>FirstComeFirstServe</w:t>
       </w:r>
+      <w:proofErr w:type="spellEnd"/>
       <w:r>
         <w:t xml:space="preserve">, </w:t>
       </w:r>
+      <w:proofErr w:type="spellStart"/>
       <w:r>
         <w:t>LeastSlackFirst</w:t>
       </w:r>
+      <w:proofErr w:type="spellEnd"/>
       <w:r>
         <w:t xml:space="preserve">, and </w:t>
       </w:r>
+      <w:proofErr w:type="spellStart"/>
       <w:r>
         <w:t>RandomPriority</w:t>
       </w:r>
+      <w:proofErr w:type="spellEnd"/>
       <w:r>
         <w:t>.</w:t>
       </w:r>
@@ -3806,13 +3965,21 @@
           <w:numId w:val="1"/>
         </w:numPr>
       </w:pPr>
+      <w:proofErr w:type="spellStart"/>
       <w:r>
         <w:rPr>
           <w:b/>
           <w:bCs/>
         </w:rPr>
-        <w:lastRenderedPageBreak/>
-        <w:t>DetectionInterval:</w:t>
+        <w:t>DetectionInterval</w:t>
+      </w:r>
+      <w:proofErr w:type="spellEnd"/>
+      <w:r>
+        <w:rPr>
+          <w:b/>
+          <w:bCs/>
+        </w:rPr>
+        <w:t>:</w:t>
       </w:r>
       <w:r>
         <w:t xml:space="preserve"> The detection interval is the time between deadlock detections.</w:t>
@@ -3893,12 +4060,21 @@
           <w:numId w:val="1"/>
         </w:numPr>
       </w:pPr>
+      <w:proofErr w:type="spellStart"/>
       <w:r>
         <w:rPr>
           <w:b/>
           <w:bCs/>
         </w:rPr>
-        <w:t>MaxActiveTransactions:</w:t>
+        <w:t>MaxActiveTransactions</w:t>
+      </w:r>
+      <w:proofErr w:type="spellEnd"/>
+      <w:r>
+        <w:rPr>
+          <w:b/>
+          <w:bCs/>
+        </w:rPr>
+        <w:t>:</w:t>
       </w:r>
       <w:r>
         <w:t xml:space="preserve"> The maximum active transactions is the total number of transactions actively performing in the system.</w:t>
@@ -3941,7 +4117,11 @@
         <w:t>32</w:t>
       </w:r>
       <w:r>
-        <w:t xml:space="preserve">. Practically though, they should be between </w:t>
+        <w:t xml:space="preserve">. Practically though, they should be </w:t>
+      </w:r>
+      <w:proofErr w:type="gramStart"/>
+      <w:r>
+        <w:t xml:space="preserve">between </w:t>
       </w:r>
       <w:r>
         <w:rPr>
@@ -3974,6 +4154,7 @@
         </w:rPr>
         <w:t>00</w:t>
       </w:r>
+      <w:proofErr w:type="gramEnd"/>
       <w:r>
         <w:t>.</w:t>
       </w:r>
@@ -3986,12 +4167,21 @@
           <w:numId w:val="1"/>
         </w:numPr>
       </w:pPr>
+      <w:proofErr w:type="spellStart"/>
       <w:r>
         <w:rPr>
           <w:b/>
           <w:bCs/>
         </w:rPr>
-        <w:t>AgentsHistoryLength:</w:t>
+        <w:t>AgentsHistoryLength</w:t>
+      </w:r>
+      <w:proofErr w:type="spellEnd"/>
+      <w:r>
+        <w:rPr>
+          <w:b/>
+          <w:bCs/>
+        </w:rPr>
+        <w:t>:</w:t>
       </w:r>
       <w:r>
         <w:t xml:space="preserve"> This setting changes agents’ history keeping length in the protocols using agents.</w:t>
@@ -4045,12 +4235,21 @@
           <w:numId w:val="1"/>
         </w:numPr>
       </w:pPr>
+      <w:proofErr w:type="spellStart"/>
       <w:r>
         <w:rPr>
           <w:b/>
           <w:bCs/>
         </w:rPr>
-        <w:t>UpdateRate:</w:t>
+        <w:t>UpdateRate</w:t>
+      </w:r>
+      <w:proofErr w:type="spellEnd"/>
+      <w:r>
+        <w:rPr>
+          <w:b/>
+          <w:bCs/>
+        </w:rPr>
+        <w:t>:</w:t>
       </w:r>
       <w:r>
         <w:t xml:space="preserve"> This is the ratio of number of read pages to number of write pages in a transaction workload.</w:t>
@@ -4111,12 +4310,28 @@
     </w:p>
     <w:p>
       <w:r>
-        <w:t xml:space="preserve">The results from the experiment are inserted into a database. The schema required is included in the project files. Run the CreateDatabase.sql file on a MySQL database to create the schema. </w:t>
-      </w:r>
-    </w:p>
-    <w:p>
-      <w:r>
-        <w:t>Ensure the database is hosted locally and there is a user created which matches the username and password found in the DBConnection class.</w:t>
+        <w:t xml:space="preserve">The results from the experiment are inserted into a database. The schema required is included in the project files. Run the </w:t>
+      </w:r>
+      <w:proofErr w:type="spellStart"/>
+      <w:r>
+        <w:t>CreateDatabase.sql</w:t>
+      </w:r>
+      <w:proofErr w:type="spellEnd"/>
+      <w:r>
+        <w:t xml:space="preserve"> file on a MySQL database to create the schema. </w:t>
+      </w:r>
+    </w:p>
+    <w:p>
+      <w:r>
+        <w:t xml:space="preserve">Ensure the database is hosted locally and there is a user created which matches the username and password found in the </w:t>
+      </w:r>
+      <w:proofErr w:type="spellStart"/>
+      <w:r>
+        <w:t>DBConnection</w:t>
+      </w:r>
+      <w:proofErr w:type="spellEnd"/>
+      <w:r>
+        <w:t xml:space="preserve"> class.</w:t>
       </w:r>
     </w:p>
     <w:p>
@@ -4126,7 +4341,23 @@
     </w:p>
     <w:p>
       <w:r>
-        <w:t>There is a separate project ResultsViewer which is used to graph the results. There are several classes in this project which graph different results on different axes. Ensure you use the correct experimentNumber when running the main method in any of these classes.</w:t>
+        <w:t xml:space="preserve">There is a separate project </w:t>
+      </w:r>
+      <w:proofErr w:type="spellStart"/>
+      <w:r>
+        <w:t>ResultsViewer</w:t>
+      </w:r>
+      <w:proofErr w:type="spellEnd"/>
+      <w:r>
+        <w:t xml:space="preserve"> which is used to graph the results. There are several classes in this project which graph different results on different axes. Ensure you use the correct </w:t>
+      </w:r>
+      <w:proofErr w:type="spellStart"/>
+      <w:r>
+        <w:t>experimentNumber</w:t>
+      </w:r>
+      <w:proofErr w:type="spellEnd"/>
+      <w:r>
+        <w:t xml:space="preserve"> when running the main method in any of these classes.</w:t>
       </w:r>
     </w:p>
     <w:p>
@@ -4194,7 +4425,25 @@
           <w:sz w:val="18"/>
           <w:szCs w:val="18"/>
         </w:rPr>
-        <w:t xml:space="preserve">Consumer&lt;Integer&gt; updateTime = </w:t>
+        <w:t xml:space="preserve">Consumer&lt;Integer&gt; </w:t>
+      </w:r>
+      <w:proofErr w:type="spellStart"/>
+      <w:r>
+        <w:rPr>
+          <w:color w:val="A9B7C6"/>
+          <w:sz w:val="18"/>
+          <w:szCs w:val="18"/>
+        </w:rPr>
+        <w:t>updateTime</w:t>
+      </w:r>
+      <w:proofErr w:type="spellEnd"/>
+      <w:r>
+        <w:rPr>
+          <w:color w:val="A9B7C6"/>
+          <w:sz w:val="18"/>
+          <w:szCs w:val="18"/>
+        </w:rPr>
+        <w:t xml:space="preserve"> = </w:t>
       </w:r>
       <w:r>
         <w:rPr>
@@ -4234,14 +4483,27 @@
           <w:szCs w:val="18"/>
         </w:rPr>
       </w:pPr>
+      <w:proofErr w:type="spellStart"/>
+      <w:proofErr w:type="gramStart"/>
       <w:r>
         <w:rPr>
           <w:color w:val="A9B7C6"/>
           <w:sz w:val="18"/>
           <w:szCs w:val="18"/>
         </w:rPr>
-        <w:t xml:space="preserve">updateTime = </w:t>
-      </w:r>
+        <w:t>updateTime</w:t>
+      </w:r>
+      <w:proofErr w:type="spellEnd"/>
+      <w:proofErr w:type="gramEnd"/>
+      <w:r>
+        <w:rPr>
+          <w:color w:val="A9B7C6"/>
+          <w:sz w:val="18"/>
+          <w:szCs w:val="18"/>
+        </w:rPr>
+        <w:t xml:space="preserve"> = </w:t>
+      </w:r>
+      <w:proofErr w:type="spellStart"/>
       <w:r>
         <w:rPr>
           <w:color w:val="A9B7C6"/>
@@ -4251,21 +4513,68 @@
         </w:rPr>
         <w:t>gui</w:t>
       </w:r>
+      <w:proofErr w:type="spellEnd"/>
       <w:r>
         <w:rPr>
           <w:color w:val="A9B7C6"/>
           <w:sz w:val="18"/>
           <w:szCs w:val="18"/>
         </w:rPr>
-        <w:t>::updateTime</w:t>
-      </w:r>
+        <w:t>::</w:t>
+      </w:r>
+      <w:proofErr w:type="spellStart"/>
+      <w:r>
+        <w:rPr>
+          <w:color w:val="A9B7C6"/>
+          <w:sz w:val="18"/>
+          <w:szCs w:val="18"/>
+        </w:rPr>
+        <w:t>updateTime</w:t>
+      </w:r>
+      <w:proofErr w:type="spellEnd"/>
       <w:r>
         <w:rPr>
           <w:color w:val="CC7832"/>
           <w:sz w:val="18"/>
           <w:szCs w:val="18"/>
         </w:rPr>
-        <w:t>; //This refers to the updateTime(int time) method of the GUI class</w:t>
+        <w:t xml:space="preserve">; //This refers to the </w:t>
+      </w:r>
+      <w:proofErr w:type="spellStart"/>
+      <w:r>
+        <w:rPr>
+          <w:color w:val="CC7832"/>
+          <w:sz w:val="18"/>
+          <w:szCs w:val="18"/>
+        </w:rPr>
+        <w:t>updateTime</w:t>
+      </w:r>
+      <w:proofErr w:type="spellEnd"/>
+      <w:r>
+        <w:rPr>
+          <w:color w:val="CC7832"/>
+          <w:sz w:val="18"/>
+          <w:szCs w:val="18"/>
+        </w:rPr>
+        <w:t>(</w:t>
+      </w:r>
+      <w:proofErr w:type="spellStart"/>
+      <w:r>
+        <w:rPr>
+          <w:color w:val="CC7832"/>
+          <w:sz w:val="18"/>
+          <w:szCs w:val="18"/>
+        </w:rPr>
+        <w:t>int</w:t>
+      </w:r>
+      <w:proofErr w:type="spellEnd"/>
+      <w:r>
+        <w:rPr>
+          <w:color w:val="CC7832"/>
+          <w:sz w:val="18"/>
+          <w:szCs w:val="18"/>
+        </w:rPr>
+        <w:t xml:space="preserve"> time) method of the GUI class</w:t>
       </w:r>
     </w:p>
     <w:p>
@@ -4297,6 +4606,7 @@
           <w:szCs w:val="18"/>
         </w:rPr>
       </w:pPr>
+      <w:proofErr w:type="spellStart"/>
       <w:r>
         <w:rPr>
           <w:color w:val="A9B7C6"/>
@@ -4306,13 +4616,32 @@
         </w:rPr>
         <w:t>SimSetupParams</w:t>
       </w:r>
+      <w:proofErr w:type="spellEnd"/>
       <w:r>
         <w:rPr>
           <w:color w:val="A9B7C6"/>
           <w:sz w:val="18"/>
           <w:szCs w:val="18"/>
         </w:rPr>
-        <w:t xml:space="preserve"> params = </w:t>
+        <w:t xml:space="preserve"> </w:t>
+      </w:r>
+      <w:proofErr w:type="spellStart"/>
+      <w:r>
+        <w:rPr>
+          <w:color w:val="A9B7C6"/>
+          <w:sz w:val="18"/>
+          <w:szCs w:val="18"/>
+        </w:rPr>
+        <w:t>params</w:t>
+      </w:r>
+      <w:proofErr w:type="spellEnd"/>
+      <w:r>
+        <w:rPr>
+          <w:color w:val="A9B7C6"/>
+          <w:sz w:val="18"/>
+          <w:szCs w:val="18"/>
+        </w:rPr>
+        <w:t xml:space="preserve"> = </w:t>
       </w:r>
       <w:r>
         <w:rPr>
@@ -4322,6 +4651,8 @@
         </w:rPr>
         <w:t xml:space="preserve">new </w:t>
       </w:r>
+      <w:proofErr w:type="spellStart"/>
+      <w:proofErr w:type="gramStart"/>
       <w:r>
         <w:rPr>
           <w:color w:val="A9B7C6"/>
@@ -4331,13 +4662,23 @@
         </w:rPr>
         <w:t>SimSetupParams</w:t>
       </w:r>
+      <w:proofErr w:type="spellEnd"/>
       <w:r>
         <w:rPr>
           <w:color w:val="A9B7C6"/>
           <w:sz w:val="18"/>
           <w:szCs w:val="18"/>
         </w:rPr>
-        <w:t>(SEED</w:t>
+        <w:t>(</w:t>
+      </w:r>
+      <w:proofErr w:type="gramEnd"/>
+      <w:r>
+        <w:rPr>
+          <w:color w:val="A9B7C6"/>
+          <w:sz w:val="18"/>
+          <w:szCs w:val="18"/>
+        </w:rPr>
+        <w:t>SEED</w:t>
       </w:r>
       <w:r>
         <w:rPr>
@@ -4347,6 +4688,7 @@
         </w:rPr>
         <w:t xml:space="preserve">, </w:t>
       </w:r>
+      <w:proofErr w:type="spellStart"/>
       <w:r>
         <w:rPr>
           <w:color w:val="A9B7C6"/>
@@ -4355,6 +4697,7 @@
         </w:rPr>
         <w:t>numPages</w:t>
       </w:r>
+      <w:proofErr w:type="spellEnd"/>
       <w:r>
         <w:rPr>
           <w:color w:val="CC7832"/>
@@ -4363,6 +4706,7 @@
         </w:rPr>
         <w:t xml:space="preserve">, </w:t>
       </w:r>
+      <w:proofErr w:type="spellStart"/>
       <w:r>
         <w:rPr>
           <w:color w:val="A9B7C6"/>
@@ -4371,6 +4715,7 @@
         </w:rPr>
         <w:t>maxActiveTrans</w:t>
       </w:r>
+      <w:proofErr w:type="spellEnd"/>
       <w:r>
         <w:rPr>
           <w:color w:val="CC7832"/>
@@ -4395,6 +4740,7 @@
         </w:rPr>
         <w:t xml:space="preserve">, </w:t>
       </w:r>
+      <w:proofErr w:type="spellStart"/>
       <w:r>
         <w:rPr>
           <w:color w:val="A9B7C6"/>
@@ -4403,6 +4749,7 @@
         </w:rPr>
         <w:t>arrivalRate</w:t>
       </w:r>
+      <w:proofErr w:type="spellEnd"/>
       <w:r>
         <w:rPr>
           <w:color w:val="CC7832"/>
@@ -4475,6 +4822,7 @@
         </w:rPr>
         <w:t xml:space="preserve">, </w:t>
       </w:r>
+      <w:proofErr w:type="spellStart"/>
       <w:r>
         <w:rPr>
           <w:color w:val="A9B7C6"/>
@@ -4483,6 +4831,7 @@
         </w:rPr>
         <w:t>getSleepTime</w:t>
       </w:r>
+      <w:proofErr w:type="spellEnd"/>
       <w:r>
         <w:rPr>
           <w:color w:val="CC7832"/>
@@ -4491,13 +4840,23 @@
         </w:rPr>
         <w:t xml:space="preserve">, </w:t>
       </w:r>
+      <w:proofErr w:type="spellStart"/>
       <w:r>
         <w:rPr>
           <w:color w:val="A9B7C6"/>
           <w:sz w:val="18"/>
           <w:szCs w:val="18"/>
         </w:rPr>
-        <w:t>updateTime)</w:t>
+        <w:t>updateTime</w:t>
+      </w:r>
+      <w:proofErr w:type="spellEnd"/>
+      <w:r>
+        <w:rPr>
+          <w:color w:val="A9B7C6"/>
+          <w:sz w:val="18"/>
+          <w:szCs w:val="18"/>
+        </w:rPr>
+        <w:t>)</w:t>
       </w:r>
       <w:r>
         <w:rPr>
@@ -4510,7 +4869,15 @@
     </w:p>
     <w:p>
       <w:r>
-        <w:t xml:space="preserve">This updateTime Consumer is really a method reference and is used for the simulation (specifically the Event Queue) to pass the current simulation time to the GUI. </w:t>
+        <w:t xml:space="preserve">This </w:t>
+      </w:r>
+      <w:proofErr w:type="spellStart"/>
+      <w:r>
+        <w:t>updateTime</w:t>
+      </w:r>
+      <w:proofErr w:type="spellEnd"/>
+      <w:r>
+        <w:t xml:space="preserve"> Consumer is really a method reference and is used for the simulation (specifically the Event Queue) to pass the current simulation time to the GUI. </w:t>
       </w:r>
     </w:p>
     <w:p>
@@ -4786,7 +5153,11 @@
     </w:p>
     <w:p>
       <w:r>
-        <w:t xml:space="preserve">Transactions hold a number of read pages and a number of write pages. They are produced at each server at consistent but random intervals. They may need to access pages which are not at that server, when this occurs they create cohort transactions which are sent to the required servers. </w:t>
+        <w:t xml:space="preserve">Transactions hold a number of read pages and a number of write pages. They are produced at each server at consistent but random intervals. They may need to access pages which are not at </w:t>
+      </w:r>
+      <w:r>
+        <w:lastRenderedPageBreak/>
+        <w:t xml:space="preserve">that server, when this occurs they create cohort transactions which are sent to the required servers. </w:t>
       </w:r>
     </w:p>
     <w:p/>
@@ -4813,7 +5184,6 @@
       </w:pPr>
       <w:bookmarkStart w:id="19" w:name="_Toc484281627"/>
       <w:r>
-        <w:lastRenderedPageBreak/>
         <w:t>Event</w:t>
       </w:r>
       <w:bookmarkEnd w:id="19"/>
@@ -4900,7 +5270,7 @@
                   <wp:posOffset>800100</wp:posOffset>
                 </wp:positionH>
                 <wp:positionV relativeFrom="paragraph">
-                  <wp:posOffset>332740</wp:posOffset>
+                  <wp:posOffset>317817</wp:posOffset>
                 </wp:positionV>
                 <wp:extent cx="0" cy="219075"/>
                 <wp:effectExtent l="76200" t="0" r="57150" b="47625"/>
@@ -4946,11 +5316,11 @@
           </mc:Choice>
           <mc:Fallback>
             <w:pict>
-              <v:shapetype w14:anchorId="2158BF64" id="_x0000_t32" coordsize="21600,21600" o:spt="32" o:oned="t" path="m,l21600,21600e" filled="f">
+              <v:shapetype w14:anchorId="0D59D935" id="_x0000_t32" coordsize="21600,21600" o:spt="32" o:oned="t" path="m,l21600,21600e" filled="f">
                 <v:path arrowok="t" fillok="f" o:connecttype="none"/>
                 <o:lock v:ext="edit" shapetype="t"/>
               </v:shapetype>
-              <v:shape id="Straight Arrow Connector 8" o:spid="_x0000_s1026" type="#_x0000_t32" style="position:absolute;margin-left:63pt;margin-top:26.2pt;width:0;height:17.25pt;z-index:251664384;visibility:visible;mso-wrap-style:square;mso-wrap-distance-left:9pt;mso-wrap-distance-top:0;mso-wrap-distance-right:9pt;mso-wrap-distance-bottom:0;mso-position-horizontal:absolute;mso-position-horizontal-relative:text;mso-position-vertical:absolute;mso-position-vertical-relative:text" o:gfxdata="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" strokecolor="#5b9bd5 [3204]" strokeweight=".5pt">
+              <v:shape id="Straight Arrow Connector 8" o:spid="_x0000_s1026" type="#_x0000_t32" style="position:absolute;margin-left:63pt;margin-top:25pt;width:0;height:17.25pt;z-index:251664384;visibility:visible;mso-wrap-style:square;mso-wrap-distance-left:9pt;mso-wrap-distance-top:0;mso-wrap-distance-right:9pt;mso-wrap-distance-bottom:0;mso-position-horizontal:absolute;mso-position-horizontal-relative:text;mso-position-vertical:absolute;mso-position-vertical-relative:text" o:gfxdata="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" strokecolor="#5b9bd5 [3204]" strokeweight=".5pt">
                 <v:stroke endarrow="block" joinstyle="miter"/>
               </v:shape>
             </w:pict>
@@ -5072,13 +5442,80 @@
         <mc:AlternateContent>
           <mc:Choice Requires="wps">
             <w:drawing>
+              <wp:anchor distT="0" distB="0" distL="114300" distR="114300" simplePos="0" relativeHeight="251666432" behindDoc="0" locked="0" layoutInCell="1" allowOverlap="1" wp14:anchorId="73D12FA3" wp14:editId="3B1D6811">
+                <wp:simplePos x="0" y="0"/>
+                <wp:positionH relativeFrom="column">
+                  <wp:posOffset>819150</wp:posOffset>
+                </wp:positionH>
+                <wp:positionV relativeFrom="paragraph">
+                  <wp:posOffset>679132</wp:posOffset>
+                </wp:positionV>
+                <wp:extent cx="0" cy="219075"/>
+                <wp:effectExtent l="76200" t="0" r="57150" b="47625"/>
+                <wp:wrapNone/>
+                <wp:docPr id="10" name="Straight Arrow Connector 10"/>
+                <wp:cNvGraphicFramePr/>
+                <a:graphic xmlns:a="http://schemas.openxmlformats.org/drawingml/2006/main">
+                  <a:graphicData uri="http://schemas.microsoft.com/office/word/2010/wordprocessingShape">
+                    <wps:wsp>
+                      <wps:cNvCnPr/>
+                      <wps:spPr>
+                        <a:xfrm>
+                          <a:off x="0" y="0"/>
+                          <a:ext cx="0" cy="219075"/>
+                        </a:xfrm>
+                        <a:prstGeom prst="straightConnector1">
+                          <a:avLst/>
+                        </a:prstGeom>
+                        <a:ln>
+                          <a:tailEnd type="triangle"/>
+                        </a:ln>
+                      </wps:spPr>
+                      <wps:style>
+                        <a:lnRef idx="1">
+                          <a:schemeClr val="accent1"/>
+                        </a:lnRef>
+                        <a:fillRef idx="0">
+                          <a:schemeClr val="accent1"/>
+                        </a:fillRef>
+                        <a:effectRef idx="0">
+                          <a:schemeClr val="accent1"/>
+                        </a:effectRef>
+                        <a:fontRef idx="minor">
+                          <a:schemeClr val="tx1"/>
+                        </a:fontRef>
+                      </wps:style>
+                      <wps:bodyPr/>
+                    </wps:wsp>
+                  </a:graphicData>
+                </a:graphic>
+              </wp:anchor>
+            </w:drawing>
+          </mc:Choice>
+          <mc:Fallback>
+            <w:pict>
+              <v:shape w14:anchorId="3451BD3B" id="Straight Arrow Connector 10" o:spid="_x0000_s1026" type="#_x0000_t32" style="position:absolute;margin-left:64.5pt;margin-top:53.45pt;width:0;height:17.25pt;z-index:251666432;visibility:visible;mso-wrap-style:square;mso-wrap-distance-left:9pt;mso-wrap-distance-top:0;mso-wrap-distance-right:9pt;mso-wrap-distance-bottom:0;mso-position-horizontal:absolute;mso-position-horizontal-relative:text;mso-position-vertical:absolute;mso-position-vertical-relative:text" o:gfxdata="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" strokecolor="#5b9bd5 [3204]" strokeweight=".5pt">
+                <v:stroke endarrow="block" joinstyle="miter"/>
+              </v:shape>
+            </w:pict>
+          </mc:Fallback>
+        </mc:AlternateContent>
+      </w:r>
+      <w:r>
+        <w:rPr>
+          <w:noProof/>
+          <w:lang w:val="en-CA" w:eastAsia="en-CA"/>
+        </w:rPr>
+        <mc:AlternateContent>
+          <mc:Choice Requires="wps">
+            <w:drawing>
               <wp:anchor distT="0" distB="0" distL="114300" distR="114300" simplePos="0" relativeHeight="251665408" behindDoc="0" locked="0" layoutInCell="1" allowOverlap="1" wp14:anchorId="6AF012DE" wp14:editId="1710C556">
                 <wp:simplePos x="0" y="0"/>
                 <wp:positionH relativeFrom="column">
                   <wp:posOffset>809625</wp:posOffset>
                 </wp:positionH>
                 <wp:positionV relativeFrom="paragraph">
-                  <wp:posOffset>415290</wp:posOffset>
+                  <wp:posOffset>152400</wp:posOffset>
                 </wp:positionV>
                 <wp:extent cx="0" cy="219075"/>
                 <wp:effectExtent l="76200" t="0" r="57150" b="47625"/>
@@ -5124,7 +5561,7 @@
           </mc:Choice>
           <mc:Fallback>
             <w:pict>
-              <v:shape w14:anchorId="28D64DA4" id="Straight Arrow Connector 9" o:spid="_x0000_s1026" type="#_x0000_t32" style="position:absolute;margin-left:63.75pt;margin-top:32.7pt;width:0;height:17.25pt;z-index:251665408;visibility:visible;mso-wrap-style:square;mso-wrap-distance-left:9pt;mso-wrap-distance-top:0;mso-wrap-distance-right:9pt;mso-wrap-distance-bottom:0;mso-position-horizontal:absolute;mso-position-horizontal-relative:text;mso-position-vertical:absolute;mso-position-vertical-relative:text" o:gfxdata="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" strokecolor="#5b9bd5 [3204]" strokeweight=".5pt">
+              <v:shape w14:anchorId="64E1534F" id="Straight Arrow Connector 9" o:spid="_x0000_s1026" type="#_x0000_t32" style="position:absolute;margin-left:63.75pt;margin-top:12pt;width:0;height:17.25pt;z-index:251665408;visibility:visible;mso-wrap-style:square;mso-wrap-distance-left:9pt;mso-wrap-distance-top:0;mso-wrap-distance-right:9pt;mso-wrap-distance-bottom:0;mso-position-horizontal:absolute;mso-position-horizontal-relative:text;mso-position-vertical:absolute;mso-position-vertical-relative:text" o:gfxdata="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" strokecolor="#5b9bd5 [3204]" strokeweight=".5pt">
                 <v:stroke endarrow="block" joinstyle="miter"/>
               </v:shape>
             </w:pict>
@@ -5348,18 +5785,18 @@
         <mc:AlternateContent>
           <mc:Choice Requires="wps">
             <w:drawing>
-              <wp:anchor distT="0" distB="0" distL="114300" distR="114300" simplePos="0" relativeHeight="251666432" behindDoc="0" locked="0" layoutInCell="1" allowOverlap="1" wp14:anchorId="73D12FA3" wp14:editId="3B1D6811">
+              <wp:anchor distT="0" distB="0" distL="114300" distR="114300" simplePos="0" relativeHeight="251667456" behindDoc="0" locked="0" layoutInCell="1" allowOverlap="1" wp14:anchorId="624DB26C" wp14:editId="59C2CA73">
                 <wp:simplePos x="0" y="0"/>
                 <wp:positionH relativeFrom="column">
-                  <wp:posOffset>819150</wp:posOffset>
+                  <wp:posOffset>828675</wp:posOffset>
                 </wp:positionH>
                 <wp:positionV relativeFrom="paragraph">
-                  <wp:posOffset>247650</wp:posOffset>
+                  <wp:posOffset>489902</wp:posOffset>
                 </wp:positionV>
                 <wp:extent cx="0" cy="219075"/>
                 <wp:effectExtent l="76200" t="0" r="57150" b="47625"/>
                 <wp:wrapNone/>
-                <wp:docPr id="10" name="Straight Arrow Connector 10"/>
+                <wp:docPr id="12" name="Straight Arrow Connector 12"/>
                 <wp:cNvGraphicFramePr/>
                 <a:graphic xmlns:a="http://schemas.openxmlformats.org/drawingml/2006/main">
                   <a:graphicData uri="http://schemas.microsoft.com/office/word/2010/wordprocessingShape">
@@ -5400,7 +5837,7 @@
           </mc:Choice>
           <mc:Fallback>
             <w:pict>
-              <v:shape w14:anchorId="09CC1E91" id="Straight Arrow Connector 10" o:spid="_x0000_s1026" type="#_x0000_t32" style="position:absolute;margin-left:64.5pt;margin-top:19.5pt;width:0;height:17.25pt;z-index:251666432;visibility:visible;mso-wrap-style:square;mso-wrap-distance-left:9pt;mso-wrap-distance-top:0;mso-wrap-distance-right:9pt;mso-wrap-distance-bottom:0;mso-position-horizontal:absolute;mso-position-horizontal-relative:text;mso-position-vertical:absolute;mso-position-vertical-relative:text" o:gfxdata="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" strokecolor="#5b9bd5 [3204]" strokeweight=".5pt">
+              <v:shape w14:anchorId="0F80FC33" id="Straight Arrow Connector 12" o:spid="_x0000_s1026" type="#_x0000_t32" style="position:absolute;margin-left:65.25pt;margin-top:38.55pt;width:0;height:17.25pt;z-index:251667456;visibility:visible;mso-wrap-style:square;mso-wrap-distance-left:9pt;mso-wrap-distance-top:0;mso-wrap-distance-right:9pt;mso-wrap-distance-bottom:0;mso-position-horizontal:absolute;mso-position-horizontal-relative:text;mso-position-vertical:absolute;mso-position-vertical-relative:text" o:gfxdata="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" strokecolor="#5b9bd5 [3204]" strokeweight=".5pt">
                 <v:stroke endarrow="block" joinstyle="miter"/>
               </v:shape>
             </w:pict>
@@ -5612,6 +6049,78 @@
         </mc:AlternateContent>
       </w:r>
       <w:r>
+        <w:t>The transaction then begins reading each of its pages independent of one another.</w:t>
+      </w:r>
+    </w:p>
+    <w:p>
+      <w:r>
+        <w:rPr>
+          <w:noProof/>
+          <w:lang w:val="en-CA" w:eastAsia="en-CA"/>
+        </w:rPr>
+        <mc:AlternateContent>
+          <mc:Choice Requires="wps">
+            <w:drawing>
+              <wp:anchor distT="0" distB="0" distL="114300" distR="114300" simplePos="0" relativeHeight="251668480" behindDoc="0" locked="0" layoutInCell="1" allowOverlap="1" wp14:anchorId="348C523C" wp14:editId="063BA157">
+                <wp:simplePos x="0" y="0"/>
+                <wp:positionH relativeFrom="column">
+                  <wp:posOffset>828675</wp:posOffset>
+                </wp:positionH>
+                <wp:positionV relativeFrom="paragraph">
+                  <wp:posOffset>488632</wp:posOffset>
+                </wp:positionV>
+                <wp:extent cx="0" cy="219075"/>
+                <wp:effectExtent l="76200" t="0" r="57150" b="47625"/>
+                <wp:wrapNone/>
+                <wp:docPr id="13" name="Straight Arrow Connector 13"/>
+                <wp:cNvGraphicFramePr/>
+                <a:graphic xmlns:a="http://schemas.openxmlformats.org/drawingml/2006/main">
+                  <a:graphicData uri="http://schemas.microsoft.com/office/word/2010/wordprocessingShape">
+                    <wps:wsp>
+                      <wps:cNvCnPr/>
+                      <wps:spPr>
+                        <a:xfrm>
+                          <a:off x="0" y="0"/>
+                          <a:ext cx="0" cy="219075"/>
+                        </a:xfrm>
+                        <a:prstGeom prst="straightConnector1">
+                          <a:avLst/>
+                        </a:prstGeom>
+                        <a:ln>
+                          <a:tailEnd type="triangle"/>
+                        </a:ln>
+                      </wps:spPr>
+                      <wps:style>
+                        <a:lnRef idx="1">
+                          <a:schemeClr val="accent1"/>
+                        </a:lnRef>
+                        <a:fillRef idx="0">
+                          <a:schemeClr val="accent1"/>
+                        </a:fillRef>
+                        <a:effectRef idx="0">
+                          <a:schemeClr val="accent1"/>
+                        </a:effectRef>
+                        <a:fontRef idx="minor">
+                          <a:schemeClr val="tx1"/>
+                        </a:fontRef>
+                      </wps:style>
+                      <wps:bodyPr/>
+                    </wps:wsp>
+                  </a:graphicData>
+                </a:graphic>
+              </wp:anchor>
+            </w:drawing>
+          </mc:Choice>
+          <mc:Fallback>
+            <w:pict>
+              <v:shape w14:anchorId="08624D11" id="Straight Arrow Connector 13" o:spid="_x0000_s1026" type="#_x0000_t32" style="position:absolute;margin-left:65.25pt;margin-top:38.45pt;width:0;height:17.25pt;z-index:251668480;visibility:visible;mso-wrap-style:square;mso-wrap-distance-left:9pt;mso-wrap-distance-top:0;mso-wrap-distance-right:9pt;mso-wrap-distance-bottom:0;mso-position-horizontal:absolute;mso-position-horizontal-relative:text;mso-position-vertical:absolute;mso-position-vertical-relative:text" o:gfxdata="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" strokecolor="#5b9bd5 [3204]" strokeweight=".5pt">
+                <v:stroke endarrow="block" joinstyle="miter"/>
+              </v:shape>
+            </w:pict>
+          </mc:Fallback>
+        </mc:AlternateContent>
+      </w:r>
+      <w:r>
         <w:rPr>
           <w:noProof/>
           <w:lang w:val="en-CA" w:eastAsia="en-CA"/>
@@ -5625,7 +6134,7 @@
                   <wp:posOffset>0</wp:posOffset>
                 </wp:positionH>
                 <wp:positionV relativeFrom="page">
-                  <wp:posOffset>3609975</wp:posOffset>
+                  <wp:posOffset>3580130</wp:posOffset>
                 </wp:positionV>
                 <wp:extent cx="1619250" cy="304800"/>
                 <wp:effectExtent l="0" t="0" r="19050" b="19050"/>
@@ -5693,7 +6202,7 @@
           </mc:Choice>
           <mc:Fallback>
             <w:pict>
-              <v:roundrect w14:anchorId="35B2DDDC" id="Rectangle: Rounded Corners 5" o:spid="_x0000_s1035" style="position:absolute;margin-left:0;margin-top:284.25pt;width:127.5pt;height:24pt;z-index:251661312;visibility:visible;mso-wrap-style:square;mso-width-percent:0;mso-height-percent:0;mso-wrap-distance-left:9pt;mso-wrap-distance-top:0;mso-wrap-distance-right:9pt;mso-wrap-distance-bottom:0;mso-position-horizontal:absolute;mso-position-horizontal-relative:margin;mso-position-vertical:absolute;mso-position-vertical-relative:page;mso-width-percent:0;mso-height-percent:0;mso-width-relative:margin;mso-height-relative:margin;v-text-anchor:middle" arcsize="10923f" o:gfxdata="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" fillcolor="#5b9bd5 [3204]" strokecolor="#1f4d78 [1604]" strokeweight="1pt">
+              <v:roundrect w14:anchorId="35B2DDDC" id="Rectangle: Rounded Corners 5" o:spid="_x0000_s1035" style="position:absolute;margin-left:0;margin-top:281.9pt;width:127.5pt;height:24pt;z-index:251661312;visibility:visible;mso-wrap-style:square;mso-width-percent:0;mso-height-percent:0;mso-wrap-distance-left:9pt;mso-wrap-distance-top:0;mso-wrap-distance-right:9pt;mso-wrap-distance-bottom:0;mso-position-horizontal:absolute;mso-position-horizontal-relative:margin;mso-position-vertical:absolute;mso-position-vertical-relative:page;mso-width-percent:0;mso-height-percent:0;mso-width-relative:margin;mso-height-relative:margin;v-text-anchor:middle" arcsize="10923f" o:gfxdata="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" fillcolor="#5b9bd5 [3204]" strokecolor="#1f4d78 [1604]" strokeweight="1pt">
                 <v:stroke joinstyle="miter"/>
                 <v:textbox>
                   <w:txbxContent>
@@ -5709,78 +6218,6 @@
                 </v:textbox>
                 <w10:wrap type="square" anchorx="margin" anchory="page"/>
               </v:roundrect>
-            </w:pict>
-          </mc:Fallback>
-        </mc:AlternateContent>
-      </w:r>
-      <w:r>
-        <w:t>The transaction then begins reading each of its pages independent of one another.</w:t>
-      </w:r>
-    </w:p>
-    <w:p>
-      <w:r>
-        <w:rPr>
-          <w:noProof/>
-          <w:lang w:val="en-CA" w:eastAsia="en-CA"/>
-        </w:rPr>
-        <mc:AlternateContent>
-          <mc:Choice Requires="wps">
-            <w:drawing>
-              <wp:anchor distT="0" distB="0" distL="114300" distR="114300" simplePos="0" relativeHeight="251667456" behindDoc="0" locked="0" layoutInCell="1" allowOverlap="1" wp14:anchorId="624DB26C" wp14:editId="59C2CA73">
-                <wp:simplePos x="0" y="0"/>
-                <wp:positionH relativeFrom="column">
-                  <wp:posOffset>828675</wp:posOffset>
-                </wp:positionH>
-                <wp:positionV relativeFrom="paragraph">
-                  <wp:posOffset>320675</wp:posOffset>
-                </wp:positionV>
-                <wp:extent cx="0" cy="219075"/>
-                <wp:effectExtent l="76200" t="0" r="57150" b="47625"/>
-                <wp:wrapNone/>
-                <wp:docPr id="12" name="Straight Arrow Connector 12"/>
-                <wp:cNvGraphicFramePr/>
-                <a:graphic xmlns:a="http://schemas.openxmlformats.org/drawingml/2006/main">
-                  <a:graphicData uri="http://schemas.microsoft.com/office/word/2010/wordprocessingShape">
-                    <wps:wsp>
-                      <wps:cNvCnPr/>
-                      <wps:spPr>
-                        <a:xfrm>
-                          <a:off x="0" y="0"/>
-                          <a:ext cx="0" cy="219075"/>
-                        </a:xfrm>
-                        <a:prstGeom prst="straightConnector1">
-                          <a:avLst/>
-                        </a:prstGeom>
-                        <a:ln>
-                          <a:tailEnd type="triangle"/>
-                        </a:ln>
-                      </wps:spPr>
-                      <wps:style>
-                        <a:lnRef idx="1">
-                          <a:schemeClr val="accent1"/>
-                        </a:lnRef>
-                        <a:fillRef idx="0">
-                          <a:schemeClr val="accent1"/>
-                        </a:fillRef>
-                        <a:effectRef idx="0">
-                          <a:schemeClr val="accent1"/>
-                        </a:effectRef>
-                        <a:fontRef idx="minor">
-                          <a:schemeClr val="tx1"/>
-                        </a:fontRef>
-                      </wps:style>
-                      <wps:bodyPr/>
-                    </wps:wsp>
-                  </a:graphicData>
-                </a:graphic>
-              </wp:anchor>
-            </w:drawing>
-          </mc:Choice>
-          <mc:Fallback>
-            <w:pict>
-              <v:shape w14:anchorId="625183BF" id="Straight Arrow Connector 12" o:spid="_x0000_s1026" type="#_x0000_t32" style="position:absolute;margin-left:65.25pt;margin-top:25.25pt;width:0;height:17.25pt;z-index:251667456;visibility:visible;mso-wrap-style:square;mso-wrap-distance-left:9pt;mso-wrap-distance-top:0;mso-wrap-distance-right:9pt;mso-wrap-distance-bottom:0;mso-position-horizontal:absolute;mso-position-horizontal-relative:text;mso-position-vertical:absolute;mso-position-vertical-relative:text" o:gfxdata="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" strokecolor="#5b9bd5 [3204]" strokeweight=".5pt">
-                <v:stroke endarrow="block" joinstyle="miter"/>
-              </v:shape>
             </w:pict>
           </mc:Fallback>
         </mc:AlternateContent>
@@ -5900,85 +6337,13 @@
         <mc:AlternateContent>
           <mc:Choice Requires="wps">
             <w:drawing>
-              <wp:anchor distT="0" distB="0" distL="114300" distR="114300" simplePos="0" relativeHeight="251668480" behindDoc="0" locked="0" layoutInCell="1" allowOverlap="1" wp14:anchorId="348C523C" wp14:editId="063BA157">
-                <wp:simplePos x="0" y="0"/>
-                <wp:positionH relativeFrom="column">
-                  <wp:posOffset>828675</wp:posOffset>
-                </wp:positionH>
-                <wp:positionV relativeFrom="paragraph">
-                  <wp:posOffset>327025</wp:posOffset>
-                </wp:positionV>
-                <wp:extent cx="0" cy="219075"/>
-                <wp:effectExtent l="76200" t="0" r="57150" b="47625"/>
-                <wp:wrapNone/>
-                <wp:docPr id="13" name="Straight Arrow Connector 13"/>
-                <wp:cNvGraphicFramePr/>
-                <a:graphic xmlns:a="http://schemas.openxmlformats.org/drawingml/2006/main">
-                  <a:graphicData uri="http://schemas.microsoft.com/office/word/2010/wordprocessingShape">
-                    <wps:wsp>
-                      <wps:cNvCnPr/>
-                      <wps:spPr>
-                        <a:xfrm>
-                          <a:off x="0" y="0"/>
-                          <a:ext cx="0" cy="219075"/>
-                        </a:xfrm>
-                        <a:prstGeom prst="straightConnector1">
-                          <a:avLst/>
-                        </a:prstGeom>
-                        <a:ln>
-                          <a:tailEnd type="triangle"/>
-                        </a:ln>
-                      </wps:spPr>
-                      <wps:style>
-                        <a:lnRef idx="1">
-                          <a:schemeClr val="accent1"/>
-                        </a:lnRef>
-                        <a:fillRef idx="0">
-                          <a:schemeClr val="accent1"/>
-                        </a:fillRef>
-                        <a:effectRef idx="0">
-                          <a:schemeClr val="accent1"/>
-                        </a:effectRef>
-                        <a:fontRef idx="minor">
-                          <a:schemeClr val="tx1"/>
-                        </a:fontRef>
-                      </wps:style>
-                      <wps:bodyPr/>
-                    </wps:wsp>
-                  </a:graphicData>
-                </a:graphic>
-              </wp:anchor>
-            </w:drawing>
-          </mc:Choice>
-          <mc:Fallback>
-            <w:pict>
-              <v:shape w14:anchorId="7BA4B296" id="Straight Arrow Connector 13" o:spid="_x0000_s1026" type="#_x0000_t32" style="position:absolute;margin-left:65.25pt;margin-top:25.75pt;width:0;height:17.25pt;z-index:251668480;visibility:visible;mso-wrap-style:square;mso-wrap-distance-left:9pt;mso-wrap-distance-top:0;mso-wrap-distance-right:9pt;mso-wrap-distance-bottom:0;mso-position-horizontal:absolute;mso-position-horizontal-relative:text;mso-position-vertical:absolute;mso-position-vertical-relative:text" o:gfxdata="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" strokecolor="#5b9bd5 [3204]" strokeweight=".5pt">
-                <v:stroke endarrow="block" joinstyle="miter"/>
-              </v:shape>
-            </w:pict>
-          </mc:Fallback>
-        </mc:AlternateContent>
-      </w:r>
-      <w:r>
-        <w:t>Once all of the transactions pages have been processed, the transaction is able to commit.</w:t>
-      </w:r>
-    </w:p>
-    <w:p>
-      <w:r>
-        <w:rPr>
-          <w:noProof/>
-          <w:lang w:val="en-CA" w:eastAsia="en-CA"/>
-        </w:rPr>
-        <mc:AlternateContent>
-          <mc:Choice Requires="wps">
-            <w:drawing>
               <wp:anchor distT="0" distB="0" distL="114300" distR="114300" simplePos="0" relativeHeight="251669504" behindDoc="0" locked="0" layoutInCell="1" allowOverlap="1" wp14:anchorId="38A93C68" wp14:editId="4F7F254B">
                 <wp:simplePos x="0" y="0"/>
                 <wp:positionH relativeFrom="column">
                   <wp:posOffset>838200</wp:posOffset>
                 </wp:positionH>
                 <wp:positionV relativeFrom="paragraph">
-                  <wp:posOffset>343535</wp:posOffset>
+                  <wp:posOffset>432118</wp:posOffset>
                 </wp:positionV>
                 <wp:extent cx="0" cy="219075"/>
                 <wp:effectExtent l="76200" t="0" r="57150" b="47625"/>
@@ -6024,7 +6389,7 @@
           </mc:Choice>
           <mc:Fallback>
             <w:pict>
-              <v:shape w14:anchorId="14AC37DB" id="Straight Arrow Connector 14" o:spid="_x0000_s1026" type="#_x0000_t32" style="position:absolute;margin-left:66pt;margin-top:27.05pt;width:0;height:17.25pt;z-index:251669504;visibility:visible;mso-wrap-style:square;mso-wrap-distance-left:9pt;mso-wrap-distance-top:0;mso-wrap-distance-right:9pt;mso-wrap-distance-bottom:0;mso-position-horizontal:absolute;mso-position-horizontal-relative:text;mso-position-vertical:absolute;mso-position-vertical-relative:text" o:gfxdata="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" strokecolor="#5b9bd5 [3204]" strokeweight=".5pt">
+              <v:shape w14:anchorId="44D5E6E0" id="Straight Arrow Connector 14" o:spid="_x0000_s1026" type="#_x0000_t32" style="position:absolute;margin-left:66pt;margin-top:34.05pt;width:0;height:17.25pt;z-index:251669504;visibility:visible;mso-wrap-style:square;mso-wrap-distance-left:9pt;mso-wrap-distance-top:0;mso-wrap-distance-right:9pt;mso-wrap-distance-bottom:0;mso-position-horizontal:absolute;mso-position-horizontal-relative:text;mso-position-vertical:absolute;mso-position-vertical-relative:text" o:gfxdata="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" strokecolor="#5b9bd5 [3204]" strokeweight=".5pt">
                 <v:stroke endarrow="block" joinstyle="miter"/>
               </v:shape>
             </w:pict>
@@ -6032,7 +6397,17 @@
         </mc:AlternateContent>
       </w:r>
       <w:r>
-        <w:t>After committing, the transactions writes each of its pages to disk. This write occurs on all servers where this page resides.</w:t>
+        <w:t>Once all of the transactions pages have been processed, the transaction is able to commit.</w:t>
+      </w:r>
+    </w:p>
+    <w:p>
+      <w:r>
+        <w:t>After commi</w:t>
+      </w:r>
+      <w:bookmarkStart w:id="23" w:name="_GoBack"/>
+      <w:bookmarkEnd w:id="23"/>
+      <w:r>
+        <w:t>tting, the transactions writes each of its pages to disk. This write occurs on all servers where this page resides.</w:t>
       </w:r>
     </w:p>
     <w:p>
@@ -6053,12 +6428,12 @@
       <w:pPr>
         <w:pStyle w:val="Heading1"/>
       </w:pPr>
-      <w:bookmarkStart w:id="23" w:name="_Toc484281631"/>
+      <w:bookmarkStart w:id="24" w:name="_Toc484281631"/>
       <w:r>
         <w:lastRenderedPageBreak/>
         <w:t>Lock Management</w:t>
       </w:r>
-      <w:bookmarkEnd w:id="23"/>
+      <w:bookmarkEnd w:id="24"/>
     </w:p>
     <w:p>
       <w:r>
@@ -7579,8 +7954,9 @@
   <w:style w:type="paragraph" w:default="1" w:styleId="Normal">
     <w:name w:val="Normal"/>
     <w:qFormat/>
-    <w:rsid w:val="00950827"/>
+    <w:rsid w:val="00F90853"/>
     <w:rPr>
+      <w:sz w:val="24"/>
       <w:lang w:val="en-US"/>
     </w:rPr>
   </w:style>
@@ -7645,7 +8021,6 @@
     <w:rPr>
       <w:rFonts w:asciiTheme="majorHAnsi" w:eastAsiaTheme="majorEastAsia" w:hAnsiTheme="majorHAnsi" w:cstheme="majorBidi"/>
       <w:color w:val="538135" w:themeColor="accent6" w:themeShade="BF"/>
-      <w:sz w:val="24"/>
       <w:szCs w:val="24"/>
     </w:rPr>
   </w:style>
@@ -7872,7 +8247,6 @@
     </w:pPr>
     <w:rPr>
       <w:rFonts w:ascii="Times New Roman" w:eastAsiaTheme="minorEastAsia" w:hAnsi="Times New Roman" w:cs="Times New Roman"/>
-      <w:sz w:val="24"/>
       <w:szCs w:val="24"/>
       <w:lang w:val="en-CA" w:eastAsia="en-CA"/>
     </w:rPr>
@@ -8176,7 +8550,7 @@
 </file>
 
 <file path=customXml/itemProps2.xml><?xml version="1.0" encoding="utf-8"?>
-<ds:datastoreItem xmlns:ds="http://schemas.openxmlformats.org/officeDocument/2006/customXml" ds:itemID="{14C595D2-2B70-49DC-9FEF-3A384CFB8850}">
+<ds:datastoreItem xmlns:ds="http://schemas.openxmlformats.org/officeDocument/2006/customXml" ds:itemID="{56E2DDC6-CF76-4F1A-8825-2B28A520D73F}">
   <ds:schemaRefs>
     <ds:schemaRef ds:uri="http://schemas.openxmlformats.org/officeDocument/2006/bibliography"/>
   </ds:schemaRefs>

</xml_diff>